<commit_message>
Poisson na czesci hormonow, bez dni
</commit_message>
<xml_diff>
--- a/regression_modeling.docx
+++ b/regression_modeling.docx
@@ -7957,6 +7957,922 @@
           <w:rStyle w:val="VerbatimChar"/>
         </w:rPr>
         <w:t xml:space="preserve">## concentrationgamma    21.19971       NaN          NaN       NaN       NaN</w:t>
+      </w:r>
+    </w:p>
+    <w:p>
+      <w:pPr>
+        <w:pStyle w:val="Heading2"/>
+      </w:pPr>
+      <w:bookmarkStart w:id="39" w:name="zmieniony-zestaw-danych"/>
+      <w:r>
+        <w:t xml:space="preserve">3.Zmieniony zestaw danych</w:t>
+      </w:r>
+      <w:bookmarkEnd w:id="39"/>
+    </w:p>
+    <w:p>
+      <w:pPr>
+        <w:pStyle w:val="SourceCode"/>
+      </w:pPr>
+      <w:r>
+        <w:rPr>
+          <w:rStyle w:val="NormalTok"/>
+        </w:rPr>
+        <w:t xml:space="preserve">sub_kielkowanie =</w:t>
+      </w:r>
+      <w:r>
+        <w:rPr>
+          <w:rStyle w:val="StringTok"/>
+        </w:rPr>
+        <w:t xml:space="preserve"> </w:t>
+      </w:r>
+      <w:r>
+        <w:rPr>
+          <w:rStyle w:val="KeywordTok"/>
+        </w:rPr>
+        <w:t xml:space="preserve">subset</w:t>
+      </w:r>
+      <w:r>
+        <w:rPr>
+          <w:rStyle w:val="NormalTok"/>
+        </w:rPr>
+        <w:t xml:space="preserve">(kielkowanie,</w:t>
+      </w:r>
+      <w:r>
+        <w:br w:type="textWrapping"/>
+      </w:r>
+      <w:r>
+        <w:rPr>
+          <w:rStyle w:val="NormalTok"/>
+        </w:rPr>
+        <w:t xml:space="preserve">                         kielkowanie</w:t>
+      </w:r>
+      <w:r>
+        <w:rPr>
+          <w:rStyle w:val="OperatorTok"/>
+        </w:rPr>
+        <w:t xml:space="preserve">$</w:t>
+      </w:r>
+      <w:r>
+        <w:rPr>
+          <w:rStyle w:val="NormalTok"/>
+        </w:rPr>
+        <w:t xml:space="preserve">concentration </w:t>
+      </w:r>
+      <w:r>
+        <w:rPr>
+          <w:rStyle w:val="OperatorTok"/>
+        </w:rPr>
+        <w:t xml:space="preserve">==</w:t>
+      </w:r>
+      <w:r>
+        <w:rPr>
+          <w:rStyle w:val="StringTok"/>
+        </w:rPr>
+        <w:t xml:space="preserve"> "delta"</w:t>
+      </w:r>
+      <w:r>
+        <w:rPr>
+          <w:rStyle w:val="NormalTok"/>
+        </w:rPr>
+        <w:t xml:space="preserve"> </w:t>
+      </w:r>
+      <w:r>
+        <w:rPr>
+          <w:rStyle w:val="OperatorTok"/>
+        </w:rPr>
+        <w:t xml:space="preserve">|</w:t>
+      </w:r>
+      <w:r>
+        <w:rPr>
+          <w:rStyle w:val="StringTok"/>
+        </w:rPr>
+        <w:t xml:space="preserve"> </w:t>
+      </w:r>
+      <w:r>
+        <w:br w:type="textWrapping"/>
+      </w:r>
+      <w:r>
+        <w:rPr>
+          <w:rStyle w:val="StringTok"/>
+        </w:rPr>
+        <w:t xml:space="preserve">                           </w:t>
+      </w:r>
+      <w:r>
+        <w:rPr>
+          <w:rStyle w:val="NormalTok"/>
+        </w:rPr>
+        <w:t xml:space="preserve">kielkowanie</w:t>
+      </w:r>
+      <w:r>
+        <w:rPr>
+          <w:rStyle w:val="OperatorTok"/>
+        </w:rPr>
+        <w:t xml:space="preserve">$</w:t>
+      </w:r>
+      <w:r>
+        <w:rPr>
+          <w:rStyle w:val="NormalTok"/>
+        </w:rPr>
+        <w:t xml:space="preserve">concentration </w:t>
+      </w:r>
+      <w:r>
+        <w:rPr>
+          <w:rStyle w:val="OperatorTok"/>
+        </w:rPr>
+        <w:t xml:space="preserve">==</w:t>
+      </w:r>
+      <w:r>
+        <w:rPr>
+          <w:rStyle w:val="StringTok"/>
+        </w:rPr>
+        <w:t xml:space="preserve"> "epsilon"</w:t>
+      </w:r>
+      <w:r>
+        <w:rPr>
+          <w:rStyle w:val="NormalTok"/>
+        </w:rPr>
+        <w:t xml:space="preserve"> </w:t>
+      </w:r>
+      <w:r>
+        <w:rPr>
+          <w:rStyle w:val="OperatorTok"/>
+        </w:rPr>
+        <w:t xml:space="preserve">|</w:t>
+      </w:r>
+      <w:r>
+        <w:br w:type="textWrapping"/>
+      </w:r>
+      <w:r>
+        <w:rPr>
+          <w:rStyle w:val="StringTok"/>
+        </w:rPr>
+        <w:t xml:space="preserve">                           </w:t>
+      </w:r>
+      <w:r>
+        <w:rPr>
+          <w:rStyle w:val="NormalTok"/>
+        </w:rPr>
+        <w:t xml:space="preserve">kielkowanie</w:t>
+      </w:r>
+      <w:r>
+        <w:rPr>
+          <w:rStyle w:val="OperatorTok"/>
+        </w:rPr>
+        <w:t xml:space="preserve">$</w:t>
+      </w:r>
+      <w:r>
+        <w:rPr>
+          <w:rStyle w:val="NormalTok"/>
+        </w:rPr>
+        <w:t xml:space="preserve">concentration </w:t>
+      </w:r>
+      <w:r>
+        <w:rPr>
+          <w:rStyle w:val="OperatorTok"/>
+        </w:rPr>
+        <w:t xml:space="preserve">==</w:t>
+      </w:r>
+      <w:r>
+        <w:rPr>
+          <w:rStyle w:val="StringTok"/>
+        </w:rPr>
+        <w:t xml:space="preserve"> "dzeta"</w:t>
+      </w:r>
+      <w:r>
+        <w:rPr>
+          <w:rStyle w:val="NormalTok"/>
+        </w:rPr>
+        <w:t xml:space="preserve"> </w:t>
+      </w:r>
+      <w:r>
+        <w:rPr>
+          <w:rStyle w:val="OperatorTok"/>
+        </w:rPr>
+        <w:t xml:space="preserve">|</w:t>
+      </w:r>
+      <w:r>
+        <w:br w:type="textWrapping"/>
+      </w:r>
+      <w:r>
+        <w:rPr>
+          <w:rStyle w:val="StringTok"/>
+        </w:rPr>
+        <w:t xml:space="preserve">                           </w:t>
+      </w:r>
+      <w:r>
+        <w:rPr>
+          <w:rStyle w:val="NormalTok"/>
+        </w:rPr>
+        <w:t xml:space="preserve">kielkowanie</w:t>
+      </w:r>
+      <w:r>
+        <w:rPr>
+          <w:rStyle w:val="OperatorTok"/>
+        </w:rPr>
+        <w:t xml:space="preserve">$</w:t>
+      </w:r>
+      <w:r>
+        <w:rPr>
+          <w:rStyle w:val="NormalTok"/>
+        </w:rPr>
+        <w:t xml:space="preserve">concentration </w:t>
+      </w:r>
+      <w:r>
+        <w:rPr>
+          <w:rStyle w:val="OperatorTok"/>
+        </w:rPr>
+        <w:t xml:space="preserve">==</w:t>
+      </w:r>
+      <w:r>
+        <w:rPr>
+          <w:rStyle w:val="StringTok"/>
+        </w:rPr>
+        <w:t xml:space="preserve"> "gamma"</w:t>
+      </w:r>
+      <w:r>
+        <w:rPr>
+          <w:rStyle w:val="NormalTok"/>
+        </w:rPr>
+        <w:t xml:space="preserve">)</w:t>
+      </w:r>
+      <w:r>
+        <w:br w:type="textWrapping"/>
+      </w:r>
+      <w:r>
+        <w:rPr>
+          <w:rStyle w:val="NormalTok"/>
+        </w:rPr>
+        <w:t xml:space="preserve">  </w:t>
+      </w:r>
+      <w:r>
+        <w:br w:type="textWrapping"/>
+      </w:r>
+      <w:r>
+        <w:rPr>
+          <w:rStyle w:val="NormalTok"/>
+        </w:rPr>
+        <w:t xml:space="preserve">sub_kielkowanie_day =</w:t>
+      </w:r>
+      <w:r>
+        <w:rPr>
+          <w:rStyle w:val="StringTok"/>
+        </w:rPr>
+        <w:t xml:space="preserve"> </w:t>
+      </w:r>
+      <w:r>
+        <w:rPr>
+          <w:rStyle w:val="KeywordTok"/>
+        </w:rPr>
+        <w:t xml:space="preserve">subset</w:t>
+      </w:r>
+      <w:r>
+        <w:rPr>
+          <w:rStyle w:val="NormalTok"/>
+        </w:rPr>
+        <w:t xml:space="preserve">(sub_kielkowanie, kielkowanie</w:t>
+      </w:r>
+      <w:r>
+        <w:rPr>
+          <w:rStyle w:val="OperatorTok"/>
+        </w:rPr>
+        <w:t xml:space="preserve">$</w:t>
+      </w:r>
+      <w:r>
+        <w:rPr>
+          <w:rStyle w:val="NormalTok"/>
+        </w:rPr>
+        <w:t xml:space="preserve">day </w:t>
+      </w:r>
+      <w:r>
+        <w:rPr>
+          <w:rStyle w:val="OperatorTok"/>
+        </w:rPr>
+        <w:t xml:space="preserve">&gt;=</w:t>
+      </w:r>
+      <w:r>
+        <w:rPr>
+          <w:rStyle w:val="StringTok"/>
+        </w:rPr>
+        <w:t xml:space="preserve"> </w:t>
+      </w:r>
+      <w:r>
+        <w:rPr>
+          <w:rStyle w:val="DecValTok"/>
+        </w:rPr>
+        <w:t xml:space="preserve">21</w:t>
+      </w:r>
+      <w:r>
+        <w:rPr>
+          <w:rStyle w:val="NormalTok"/>
+        </w:rPr>
+        <w:t xml:space="preserve">)</w:t>
+      </w:r>
+      <w:r>
+        <w:br w:type="textWrapping"/>
+      </w:r>
+      <w:r>
+        <w:br w:type="textWrapping"/>
+      </w:r>
+      <w:r>
+        <w:rPr>
+          <w:rStyle w:val="KeywordTok"/>
+        </w:rPr>
+        <w:t xml:space="preserve">ggplot</w:t>
+      </w:r>
+      <w:r>
+        <w:rPr>
+          <w:rStyle w:val="NormalTok"/>
+        </w:rPr>
+        <w:t xml:space="preserve">(</w:t>
+      </w:r>
+      <w:r>
+        <w:rPr>
+          <w:rStyle w:val="DataTypeTok"/>
+        </w:rPr>
+        <w:t xml:space="preserve">data =</w:t>
+      </w:r>
+      <w:r>
+        <w:rPr>
+          <w:rStyle w:val="NormalTok"/>
+        </w:rPr>
+        <w:t xml:space="preserve"> sub_kielkowanie_day) </w:t>
+      </w:r>
+      <w:r>
+        <w:rPr>
+          <w:rStyle w:val="OperatorTok"/>
+        </w:rPr>
+        <w:t xml:space="preserve">+</w:t>
+      </w:r>
+      <w:r>
+        <w:br w:type="textWrapping"/>
+      </w:r>
+      <w:r>
+        <w:rPr>
+          <w:rStyle w:val="StringTok"/>
+        </w:rPr>
+        <w:t xml:space="preserve">  </w:t>
+      </w:r>
+      <w:r>
+        <w:rPr>
+          <w:rStyle w:val="KeywordTok"/>
+        </w:rPr>
+        <w:t xml:space="preserve">geom_boxplot</w:t>
+      </w:r>
+      <w:r>
+        <w:rPr>
+          <w:rStyle w:val="NormalTok"/>
+        </w:rPr>
+        <w:t xml:space="preserve">(</w:t>
+      </w:r>
+      <w:r>
+        <w:rPr>
+          <w:rStyle w:val="KeywordTok"/>
+        </w:rPr>
+        <w:t xml:space="preserve">aes</w:t>
+      </w:r>
+      <w:r>
+        <w:rPr>
+          <w:rStyle w:val="NormalTok"/>
+        </w:rPr>
+        <w:t xml:space="preserve">(</w:t>
+      </w:r>
+      <w:r>
+        <w:rPr>
+          <w:rStyle w:val="DataTypeTok"/>
+        </w:rPr>
+        <w:t xml:space="preserve">x=</w:t>
+      </w:r>
+      <w:r>
+        <w:rPr>
+          <w:rStyle w:val="NormalTok"/>
+        </w:rPr>
+        <w:t xml:space="preserve">concentration, </w:t>
+      </w:r>
+      <w:r>
+        <w:rPr>
+          <w:rStyle w:val="DataTypeTok"/>
+        </w:rPr>
+        <w:t xml:space="preserve">y=</w:t>
+      </w:r>
+      <w:r>
+        <w:rPr>
+          <w:rStyle w:val="NormalTok"/>
+        </w:rPr>
+        <w:t xml:space="preserve">kalusy)) </w:t>
+      </w:r>
+      <w:r>
+        <w:rPr>
+          <w:rStyle w:val="OperatorTok"/>
+        </w:rPr>
+        <w:t xml:space="preserve">+</w:t>
+      </w:r>
+      <w:r>
+        <w:rPr>
+          <w:rStyle w:val="StringTok"/>
+        </w:rPr>
+        <w:t xml:space="preserve"> </w:t>
+      </w:r>
+      <w:r>
+        <w:br w:type="textWrapping"/>
+      </w:r>
+      <w:r>
+        <w:rPr>
+          <w:rStyle w:val="StringTok"/>
+        </w:rPr>
+        <w:t xml:space="preserve">  </w:t>
+      </w:r>
+      <w:r>
+        <w:rPr>
+          <w:rStyle w:val="KeywordTok"/>
+        </w:rPr>
+        <w:t xml:space="preserve">geom_jitter</w:t>
+      </w:r>
+      <w:r>
+        <w:rPr>
+          <w:rStyle w:val="NormalTok"/>
+        </w:rPr>
+        <w:t xml:space="preserve">(</w:t>
+      </w:r>
+      <w:r>
+        <w:rPr>
+          <w:rStyle w:val="KeywordTok"/>
+        </w:rPr>
+        <w:t xml:space="preserve">aes</w:t>
+      </w:r>
+      <w:r>
+        <w:rPr>
+          <w:rStyle w:val="NormalTok"/>
+        </w:rPr>
+        <w:t xml:space="preserve">(</w:t>
+      </w:r>
+      <w:r>
+        <w:rPr>
+          <w:rStyle w:val="DataTypeTok"/>
+        </w:rPr>
+        <w:t xml:space="preserve">x=</w:t>
+      </w:r>
+      <w:r>
+        <w:rPr>
+          <w:rStyle w:val="NormalTok"/>
+        </w:rPr>
+        <w:t xml:space="preserve">concentration, </w:t>
+      </w:r>
+      <w:r>
+        <w:rPr>
+          <w:rStyle w:val="DataTypeTok"/>
+        </w:rPr>
+        <w:t xml:space="preserve">y=</w:t>
+      </w:r>
+      <w:r>
+        <w:rPr>
+          <w:rStyle w:val="NormalTok"/>
+        </w:rPr>
+        <w:t xml:space="preserve">kalusy, </w:t>
+      </w:r>
+      <w:r>
+        <w:rPr>
+          <w:rStyle w:val="DataTypeTok"/>
+        </w:rPr>
+        <w:t xml:space="preserve">color =</w:t>
+      </w:r>
+      <w:r>
+        <w:rPr>
+          <w:rStyle w:val="NormalTok"/>
+        </w:rPr>
+        <w:t xml:space="preserve"> </w:t>
+      </w:r>
+      <w:r>
+        <w:rPr>
+          <w:rStyle w:val="KeywordTok"/>
+        </w:rPr>
+        <w:t xml:space="preserve">factor</w:t>
+      </w:r>
+      <w:r>
+        <w:rPr>
+          <w:rStyle w:val="NormalTok"/>
+        </w:rPr>
+        <w:t xml:space="preserve">(day))) </w:t>
+      </w:r>
+      <w:r>
+        <w:rPr>
+          <w:rStyle w:val="OperatorTok"/>
+        </w:rPr>
+        <w:t xml:space="preserve">+</w:t>
+      </w:r>
+      <w:r>
+        <w:br w:type="textWrapping"/>
+      </w:r>
+      <w:r>
+        <w:rPr>
+          <w:rStyle w:val="StringTok"/>
+        </w:rPr>
+        <w:t xml:space="preserve">  </w:t>
+      </w:r>
+      <w:r>
+        <w:rPr>
+          <w:rStyle w:val="KeywordTok"/>
+        </w:rPr>
+        <w:t xml:space="preserve">theme_bw</w:t>
+      </w:r>
+      <w:r>
+        <w:rPr>
+          <w:rStyle w:val="NormalTok"/>
+        </w:rPr>
+        <w:t xml:space="preserve">()</w:t>
+      </w:r>
+    </w:p>
+    <w:p>
+      <w:pPr>
+        <w:pStyle w:val="SourceCode"/>
+      </w:pPr>
+      <w:r>
+        <w:rPr>
+          <w:rStyle w:val="VerbatimChar"/>
+        </w:rPr>
+        <w:t xml:space="preserve">## Warning: Removed 63 rows containing non-finite values (stat_boxplot).</w:t>
+      </w:r>
+    </w:p>
+    <w:p>
+      <w:pPr>
+        <w:pStyle w:val="SourceCode"/>
+      </w:pPr>
+      <w:r>
+        <w:rPr>
+          <w:rStyle w:val="VerbatimChar"/>
+        </w:rPr>
+        <w:t xml:space="preserve">## Warning: Removed 63 rows containing missing values (geom_point).</w:t>
+      </w:r>
+    </w:p>
+    <w:p>
+      <w:pPr>
+        <w:pStyle w:val="FirstParagraph"/>
+      </w:pPr>
+      <w:r>
+        <w:drawing>
+          <wp:inline>
+            <wp:extent cx="4620126" cy="3696101"/>
+            <wp:effectExtent b="0" l="0" r="0" t="0"/>
+            <wp:docPr descr="" title="" id="1" name="Picture"/>
+            <a:graphic>
+              <a:graphicData uri="http://schemas.openxmlformats.org/drawingml/2006/picture">
+                <pic:pic>
+                  <pic:nvPicPr>
+                    <pic:cNvPr descr="regression_modeling_files/figure-docx/unnamed-chunk-10-1.png" id="0" name="Picture"/>
+                    <pic:cNvPicPr>
+                      <a:picLocks noChangeArrowheads="1" noChangeAspect="1"/>
+                    </pic:cNvPicPr>
+                  </pic:nvPicPr>
+                  <pic:blipFill>
+                    <a:blip r:embed="rId40"/>
+                    <a:stretch>
+                      <a:fillRect/>
+                    </a:stretch>
+                  </pic:blipFill>
+                  <pic:spPr bwMode="auto">
+                    <a:xfrm>
+                      <a:off x="0" y="0"/>
+                      <a:ext cx="4620126" cy="3696101"/>
+                    </a:xfrm>
+                    <a:prstGeom prst="rect">
+                      <a:avLst/>
+                    </a:prstGeom>
+                    <a:noFill/>
+                    <a:ln w="9525">
+                      <a:noFill/>
+                      <a:headEnd/>
+                      <a:tailEnd/>
+                    </a:ln>
+                  </pic:spPr>
+                </pic:pic>
+              </a:graphicData>
+            </a:graphic>
+          </wp:inline>
+        </w:drawing>
+      </w:r>
+    </w:p>
+    <w:p>
+      <w:pPr>
+        <w:pStyle w:val="SourceCode"/>
+      </w:pPr>
+      <w:r>
+        <w:rPr>
+          <w:rStyle w:val="NormalTok"/>
+        </w:rPr>
+        <w:t xml:space="preserve">modelX =</w:t>
+      </w:r>
+      <w:r>
+        <w:rPr>
+          <w:rStyle w:val="StringTok"/>
+        </w:rPr>
+        <w:t xml:space="preserve"> </w:t>
+      </w:r>
+      <w:r>
+        <w:rPr>
+          <w:rStyle w:val="KeywordTok"/>
+        </w:rPr>
+        <w:t xml:space="preserve">glm</w:t>
+      </w:r>
+      <w:r>
+        <w:rPr>
+          <w:rStyle w:val="NormalTok"/>
+        </w:rPr>
+        <w:t xml:space="preserve">(kalusy </w:t>
+      </w:r>
+      <w:r>
+        <w:rPr>
+          <w:rStyle w:val="OperatorTok"/>
+        </w:rPr>
+        <w:t xml:space="preserve">~</w:t>
+      </w:r>
+      <w:r>
+        <w:rPr>
+          <w:rStyle w:val="StringTok"/>
+        </w:rPr>
+        <w:t xml:space="preserve"> </w:t>
+      </w:r>
+      <w:r>
+        <w:rPr>
+          <w:rStyle w:val="NormalTok"/>
+        </w:rPr>
+        <w:t xml:space="preserve">concentration, </w:t>
+      </w:r>
+      <w:r>
+        <w:rPr>
+          <w:rStyle w:val="DataTypeTok"/>
+        </w:rPr>
+        <w:t xml:space="preserve">family =</w:t>
+      </w:r>
+      <w:r>
+        <w:rPr>
+          <w:rStyle w:val="NormalTok"/>
+        </w:rPr>
+        <w:t xml:space="preserve"> </w:t>
+      </w:r>
+      <w:r>
+        <w:rPr>
+          <w:rStyle w:val="StringTok"/>
+        </w:rPr>
+        <w:t xml:space="preserve">"poisson"</w:t>
+      </w:r>
+      <w:r>
+        <w:rPr>
+          <w:rStyle w:val="NormalTok"/>
+        </w:rPr>
+        <w:t xml:space="preserve">, </w:t>
+      </w:r>
+      <w:r>
+        <w:rPr>
+          <w:rStyle w:val="DataTypeTok"/>
+        </w:rPr>
+        <w:t xml:space="preserve">data =</w:t>
+      </w:r>
+      <w:r>
+        <w:rPr>
+          <w:rStyle w:val="NormalTok"/>
+        </w:rPr>
+        <w:t xml:space="preserve"> sub_kielkowanie_day)</w:t>
+      </w:r>
+      <w:r>
+        <w:br w:type="textWrapping"/>
+      </w:r>
+      <w:r>
+        <w:rPr>
+          <w:rStyle w:val="KeywordTok"/>
+        </w:rPr>
+        <w:t xml:space="preserve">summary</w:t>
+      </w:r>
+      <w:r>
+        <w:rPr>
+          <w:rStyle w:val="NormalTok"/>
+        </w:rPr>
+        <w:t xml:space="preserve">(modelX)</w:t>
+      </w:r>
+    </w:p>
+    <w:p>
+      <w:pPr>
+        <w:pStyle w:val="SourceCode"/>
+      </w:pPr>
+      <w:r>
+        <w:rPr>
+          <w:rStyle w:val="VerbatimChar"/>
+        </w:rPr>
+        <w:t xml:space="preserve">## </w:t>
+      </w:r>
+      <w:r>
+        <w:br w:type="textWrapping"/>
+      </w:r>
+      <w:r>
+        <w:rPr>
+          <w:rStyle w:val="VerbatimChar"/>
+        </w:rPr>
+        <w:t xml:space="preserve">## Call:</w:t>
+      </w:r>
+      <w:r>
+        <w:br w:type="textWrapping"/>
+      </w:r>
+      <w:r>
+        <w:rPr>
+          <w:rStyle w:val="VerbatimChar"/>
+        </w:rPr>
+        <w:t xml:space="preserve">## glm(formula = kalusy ~ concentration, family = "poisson", data = sub_kielkowanie_day)</w:t>
+      </w:r>
+      <w:r>
+        <w:br w:type="textWrapping"/>
+      </w:r>
+      <w:r>
+        <w:rPr>
+          <w:rStyle w:val="VerbatimChar"/>
+        </w:rPr>
+        <w:t xml:space="preserve">## </w:t>
+      </w:r>
+      <w:r>
+        <w:br w:type="textWrapping"/>
+      </w:r>
+      <w:r>
+        <w:rPr>
+          <w:rStyle w:val="VerbatimChar"/>
+        </w:rPr>
+        <w:t xml:space="preserve">## Deviance Residuals: </w:t>
+      </w:r>
+      <w:r>
+        <w:br w:type="textWrapping"/>
+      </w:r>
+      <w:r>
+        <w:rPr>
+          <w:rStyle w:val="VerbatimChar"/>
+        </w:rPr>
+        <w:t xml:space="preserve">##      Min        1Q    Median        3Q       Max  </w:t>
+      </w:r>
+      <w:r>
+        <w:br w:type="textWrapping"/>
+      </w:r>
+      <w:r>
+        <w:rPr>
+          <w:rStyle w:val="VerbatimChar"/>
+        </w:rPr>
+        <w:t xml:space="preserve">## -1.16748  -0.35568   0.03527   0.33940   0.82448  </w:t>
+      </w:r>
+      <w:r>
+        <w:br w:type="textWrapping"/>
+      </w:r>
+      <w:r>
+        <w:rPr>
+          <w:rStyle w:val="VerbatimChar"/>
+        </w:rPr>
+        <w:t xml:space="preserve">## </w:t>
+      </w:r>
+      <w:r>
+        <w:br w:type="textWrapping"/>
+      </w:r>
+      <w:r>
+        <w:rPr>
+          <w:rStyle w:val="VerbatimChar"/>
+        </w:rPr>
+        <w:t xml:space="preserve">## Coefficients:</w:t>
+      </w:r>
+      <w:r>
+        <w:br w:type="textWrapping"/>
+      </w:r>
+      <w:r>
+        <w:rPr>
+          <w:rStyle w:val="VerbatimChar"/>
+        </w:rPr>
+        <w:t xml:space="preserve">##                      Estimate Std. Error z value Pr(&gt;|z|)    </w:t>
+      </w:r>
+      <w:r>
+        <w:br w:type="textWrapping"/>
+      </w:r>
+      <w:r>
+        <w:rPr>
+          <w:rStyle w:val="VerbatimChar"/>
+        </w:rPr>
+        <w:t xml:space="preserve">## (Intercept)            2.2914     0.1060  21.617  &lt; 2e-16 ***</w:t>
+      </w:r>
+      <w:r>
+        <w:br w:type="textWrapping"/>
+      </w:r>
+      <w:r>
+        <w:rPr>
+          <w:rStyle w:val="VerbatimChar"/>
+        </w:rPr>
+        <w:t xml:space="preserve">## concentrationdzeta    -0.3819     0.1536  -2.487  0.01289 *  </w:t>
+      </w:r>
+      <w:r>
+        <w:br w:type="textWrapping"/>
+      </w:r>
+      <w:r>
+        <w:rPr>
+          <w:rStyle w:val="VerbatimChar"/>
+        </w:rPr>
+        <w:t xml:space="preserve">## concentrationepsilon  -0.2016     0.1468  -1.374  0.16959    </w:t>
+      </w:r>
+      <w:r>
+        <w:br w:type="textWrapping"/>
+      </w:r>
+      <w:r>
+        <w:rPr>
+          <w:rStyle w:val="VerbatimChar"/>
+        </w:rPr>
+        <w:t xml:space="preserve">## concentrationgamma    -0.5183     0.1735  -2.987  0.00281 ** </w:t>
+      </w:r>
+      <w:r>
+        <w:br w:type="textWrapping"/>
+      </w:r>
+      <w:r>
+        <w:rPr>
+          <w:rStyle w:val="VerbatimChar"/>
+        </w:rPr>
+        <w:t xml:space="preserve">## ---</w:t>
+      </w:r>
+      <w:r>
+        <w:br w:type="textWrapping"/>
+      </w:r>
+      <w:r>
+        <w:rPr>
+          <w:rStyle w:val="VerbatimChar"/>
+        </w:rPr>
+        <w:t xml:space="preserve">## Signif. codes:  0 '***' 0.001 '**' 0.01 '*' 0.05 '.' 0.1 ' ' 1</w:t>
+      </w:r>
+      <w:r>
+        <w:br w:type="textWrapping"/>
+      </w:r>
+      <w:r>
+        <w:rPr>
+          <w:rStyle w:val="VerbatimChar"/>
+        </w:rPr>
+        <w:t xml:space="preserve">## </w:t>
+      </w:r>
+      <w:r>
+        <w:br w:type="textWrapping"/>
+      </w:r>
+      <w:r>
+        <w:rPr>
+          <w:rStyle w:val="VerbatimChar"/>
+        </w:rPr>
+        <w:t xml:space="preserve">## (Dispersion parameter for poisson family taken to be 1)</w:t>
+      </w:r>
+      <w:r>
+        <w:br w:type="textWrapping"/>
+      </w:r>
+      <w:r>
+        <w:rPr>
+          <w:rStyle w:val="VerbatimChar"/>
+        </w:rPr>
+        <w:t xml:space="preserve">## </w:t>
+      </w:r>
+      <w:r>
+        <w:br w:type="textWrapping"/>
+      </w:r>
+      <w:r>
+        <w:rPr>
+          <w:rStyle w:val="VerbatimChar"/>
+        </w:rPr>
+        <w:t xml:space="preserve">##     Null deviance: 21.524  on 41  degrees of freedom</w:t>
+      </w:r>
+      <w:r>
+        <w:br w:type="textWrapping"/>
+      </w:r>
+      <w:r>
+        <w:rPr>
+          <w:rStyle w:val="VerbatimChar"/>
+        </w:rPr>
+        <w:t xml:space="preserve">## Residual deviance: 10.556  on 38  degrees of freedom</w:t>
+      </w:r>
+      <w:r>
+        <w:br w:type="textWrapping"/>
+      </w:r>
+      <w:r>
+        <w:rPr>
+          <w:rStyle w:val="VerbatimChar"/>
+        </w:rPr>
+        <w:t xml:space="preserve">##   (63 observations deleted due to missingness)</w:t>
+      </w:r>
+      <w:r>
+        <w:br w:type="textWrapping"/>
+      </w:r>
+      <w:r>
+        <w:rPr>
+          <w:rStyle w:val="VerbatimChar"/>
+        </w:rPr>
+        <w:t xml:space="preserve">## AIC: 180.5</w:t>
+      </w:r>
+      <w:r>
+        <w:br w:type="textWrapping"/>
+      </w:r>
+      <w:r>
+        <w:rPr>
+          <w:rStyle w:val="VerbatimChar"/>
+        </w:rPr>
+        <w:t xml:space="preserve">## </w:t>
+      </w:r>
+      <w:r>
+        <w:br w:type="textWrapping"/>
+      </w:r>
+      <w:r>
+        <w:rPr>
+          <w:rStyle w:val="VerbatimChar"/>
+        </w:rPr>
+        <w:t xml:space="preserve">## Number of Fisher Scoring iterations: 4</w:t>
       </w:r>
     </w:p>
     <w:sectPr/>

</xml_diff>